<commit_message>
Small correction Upsert classes
</commit_message>
<xml_diff>
--- a/Scrumverslagen_Eindwerk.docx
+++ b/Scrumverslagen_Eindwerk.docx
@@ -807,7 +807,15 @@
               </w:numPr>
             </w:pPr>
             <w:r>
-              <w:t>Zelfstudie Blazor en JS</w:t>
+              <w:t xml:space="preserve">Zelfstudie </w:t>
+            </w:r>
+            <w:proofErr w:type="spellStart"/>
+            <w:r>
+              <w:t>Blazor</w:t>
+            </w:r>
+            <w:proofErr w:type="spellEnd"/>
+            <w:r>
+              <w:t xml:space="preserve"> en JS</w:t>
             </w:r>
           </w:p>
         </w:tc>
@@ -854,7 +862,15 @@
               </w:rPr>
             </w:pPr>
             <w:r>
-              <w:t>Zelfstudie Blazor en JS</w:t>
+              <w:t xml:space="preserve">Zelfstudie </w:t>
+            </w:r>
+            <w:proofErr w:type="spellStart"/>
+            <w:r>
+              <w:t>Blazor</w:t>
+            </w:r>
+            <w:proofErr w:type="spellEnd"/>
+            <w:r>
+              <w:t xml:space="preserve"> en JS</w:t>
             </w:r>
           </w:p>
           <w:p>
@@ -878,7 +894,15 @@
               </w:numPr>
             </w:pPr>
             <w:r>
-              <w:t>Zelfstudie Blazor vervolg</w:t>
+              <w:t xml:space="preserve">Zelfstudie </w:t>
+            </w:r>
+            <w:proofErr w:type="spellStart"/>
+            <w:r>
+              <w:t>Blazor</w:t>
+            </w:r>
+            <w:proofErr w:type="spellEnd"/>
+            <w:r>
+              <w:t xml:space="preserve"> vervolg</w:t>
             </w:r>
           </w:p>
           <w:p>
@@ -1152,7 +1176,14 @@
               <w:rPr>
                 <w:lang w:val="en-US"/>
               </w:rPr>
-              <w:t xml:space="preserve"> be</w:t>
+              <w:t xml:space="preserve"> </w:t>
+            </w:r>
+            <w:proofErr w:type="spellStart"/>
+            <w:r>
+              <w:rPr>
+                <w:lang w:val="en-US"/>
+              </w:rPr>
+              <w:t>be</w:t>
             </w:r>
             <w:r>
               <w:rPr>
@@ -1160,6 +1191,7 @@
               </w:rPr>
               <w:t>ginnen</w:t>
             </w:r>
+            <w:proofErr w:type="spellEnd"/>
           </w:p>
           <w:p>
             <w:pPr>
@@ -1831,7 +1863,15 @@
               </w:numPr>
             </w:pPr>
             <w:r>
-              <w:t>Bekijken implementatie “Rooms” en GRP-Blazor-Server.</w:t>
+              <w:t>Bekijken implementatie “Rooms” en GRP-</w:t>
+            </w:r>
+            <w:proofErr w:type="spellStart"/>
+            <w:r>
+              <w:t>Blazor</w:t>
+            </w:r>
+            <w:proofErr w:type="spellEnd"/>
+            <w:r>
+              <w:t>-Server.</w:t>
             </w:r>
           </w:p>
         </w:tc>
@@ -1908,7 +1948,15 @@
               </w:numPr>
             </w:pPr>
             <w:r>
-              <w:t>Zijn GRP en Blazor-S</w:t>
+              <w:t xml:space="preserve">Zijn GRP en </w:t>
+            </w:r>
+            <w:proofErr w:type="spellStart"/>
+            <w:r>
+              <w:t>Blazor</w:t>
+            </w:r>
+            <w:proofErr w:type="spellEnd"/>
+            <w:r>
+              <w:t>-S</w:t>
             </w:r>
             <w:r>
               <w:t>erver wel compatibel?</w:t>
@@ -2332,8 +2380,13 @@
                 <w:numId w:val="8"/>
               </w:numPr>
             </w:pPr>
-            <w:r>
-              <w:t>Blazor Server project bij item list ‘Room’:</w:t>
+            <w:proofErr w:type="spellStart"/>
+            <w:r>
+              <w:t>Blazor</w:t>
+            </w:r>
+            <w:proofErr w:type="spellEnd"/>
+            <w:r>
+              <w:t xml:space="preserve"> Server project bij item list ‘Room’:</w:t>
             </w:r>
           </w:p>
           <w:p>
@@ -2366,7 +2419,15 @@
               <w:t>Oplossing gisteren bleek de i</w:t>
             </w:r>
             <w:r>
-              <w:t xml:space="preserve">ndividuele repositories in de dezelfde folder plaatsen als de generische </w:t>
+              <w:t xml:space="preserve">ndividuele </w:t>
+            </w:r>
+            <w:proofErr w:type="spellStart"/>
+            <w:r>
+              <w:t>repositories</w:t>
+            </w:r>
+            <w:proofErr w:type="spellEnd"/>
+            <w:r>
+              <w:t xml:space="preserve"> in de dezelfde folder plaatsen als de generische </w:t>
             </w:r>
             <w:proofErr w:type="spellStart"/>
             <w:r>
@@ -2542,7 +2603,15 @@
               </w:numPr>
             </w:pPr>
             <w:r>
-              <w:t>Starten met coderen in het Blazor Server project item list ‘</w:t>
+              <w:t xml:space="preserve">Starten met coderen in het </w:t>
+            </w:r>
+            <w:proofErr w:type="spellStart"/>
+            <w:r>
+              <w:t>Blazor</w:t>
+            </w:r>
+            <w:proofErr w:type="spellEnd"/>
+            <w:r>
+              <w:t xml:space="preserve"> Server project item list ‘</w:t>
             </w:r>
             <w:proofErr w:type="spellStart"/>
             <w:r>
@@ -2748,10 +2817,34 @@
               </w:numPr>
             </w:pPr>
             <w:r>
-              <w:t>Sprint 3: Blazor Server app “Room” item repositories gemaakt met</w:t>
-            </w:r>
-            <w:r>
-              <w:t xml:space="preserve"> CRUD operations, List en upsert page gemaakt.</w:t>
+              <w:t xml:space="preserve">Sprint 3: </w:t>
+            </w:r>
+            <w:proofErr w:type="spellStart"/>
+            <w:r>
+              <w:t>Blazor</w:t>
+            </w:r>
+            <w:proofErr w:type="spellEnd"/>
+            <w:r>
+              <w:t xml:space="preserve"> Server app “Room” item </w:t>
+            </w:r>
+            <w:proofErr w:type="spellStart"/>
+            <w:r>
+              <w:t>repositories</w:t>
+            </w:r>
+            <w:proofErr w:type="spellEnd"/>
+            <w:r>
+              <w:t xml:space="preserve"> gemaakt met</w:t>
+            </w:r>
+            <w:r>
+              <w:t xml:space="preserve"> CRUD operations, List en </w:t>
+            </w:r>
+            <w:proofErr w:type="spellStart"/>
+            <w:r>
+              <w:t>upsert</w:t>
+            </w:r>
+            <w:proofErr w:type="spellEnd"/>
+            <w:r>
+              <w:t xml:space="preserve"> page gemaakt.</w:t>
             </w:r>
           </w:p>
           <w:p>
@@ -2969,13 +3062,7 @@
       </w:pPr>
       <w:r>
         <w:lastRenderedPageBreak/>
-        <w:t>Scrumverslag-</w:t>
-      </w:r>
-      <w:r>
-        <w:t>7</w:t>
-      </w:r>
-      <w:r>
-        <w:t>:</w:t>
+        <w:t>Scrumverslag-7:</w:t>
       </w:r>
     </w:p>
     <w:p/>
@@ -3486,13 +3573,7 @@
       </w:pPr>
       <w:r>
         <w:lastRenderedPageBreak/>
-        <w:t>Scrumverslag-</w:t>
-      </w:r>
-      <w:r>
-        <w:t>8</w:t>
-      </w:r>
-      <w:r>
-        <w:t>:</w:t>
+        <w:t>Scrumverslag-8:</w:t>
       </w:r>
     </w:p>
     <w:p/>
@@ -3514,7 +3595,13 @@
           </w:tcPr>
           <w:p>
             <w:r>
-              <w:t>Datum: /05/2021</w:t>
+              <w:t xml:space="preserve">Datum: </w:t>
+            </w:r>
+            <w:r>
+              <w:t>21</w:t>
+            </w:r>
+            <w:r>
+              <w:t>/05/2021</w:t>
             </w:r>
           </w:p>
         </w:tc>
@@ -3525,6 +3612,9 @@
           <w:p>
             <w:r>
               <w:t>Scrummaster:</w:t>
+            </w:r>
+            <w:r>
+              <w:t xml:space="preserve"> Bart Van Gucht</w:t>
             </w:r>
           </w:p>
         </w:tc>
@@ -3614,6 +3704,1002 @@
                 <w:numId w:val="8"/>
               </w:numPr>
             </w:pPr>
+            <w:proofErr w:type="spellStart"/>
+            <w:r>
+              <w:t>Amenity</w:t>
+            </w:r>
+            <w:proofErr w:type="spellEnd"/>
+            <w:r>
+              <w:t xml:space="preserve"> item afgewerkt in </w:t>
+            </w:r>
+            <w:proofErr w:type="spellStart"/>
+            <w:r>
+              <w:t>Blazor</w:t>
+            </w:r>
+            <w:proofErr w:type="spellEnd"/>
+            <w:r>
+              <w:t xml:space="preserve"> Server.</w:t>
+            </w:r>
+          </w:p>
+          <w:p>
+            <w:pPr>
+              <w:pStyle w:val="Lijstalinea"/>
+              <w:numPr>
+                <w:ilvl w:val="0"/>
+                <w:numId w:val="8"/>
+              </w:numPr>
+            </w:pPr>
+            <w:r>
+              <w:t xml:space="preserve">Room item voorzien van </w:t>
+            </w:r>
+            <w:proofErr w:type="spellStart"/>
+            <w:r>
+              <w:t>inputbox</w:t>
+            </w:r>
+            <w:proofErr w:type="spellEnd"/>
+            <w:r>
+              <w:t xml:space="preserve"> voor </w:t>
+            </w:r>
+            <w:proofErr w:type="spellStart"/>
+            <w:r>
+              <w:t>Amenities</w:t>
+            </w:r>
+            <w:proofErr w:type="spellEnd"/>
+            <w:r>
+              <w:t>.</w:t>
+            </w:r>
+          </w:p>
+          <w:p>
+            <w:pPr>
+              <w:pStyle w:val="Lijstalinea"/>
+              <w:numPr>
+                <w:ilvl w:val="0"/>
+                <w:numId w:val="8"/>
+              </w:numPr>
+              <w:rPr>
+                <w:lang w:val="en-GB"/>
+              </w:rPr>
+            </w:pPr>
+            <w:r>
+              <w:rPr>
+                <w:lang w:val="en-GB"/>
+              </w:rPr>
+              <w:t xml:space="preserve">CORS </w:t>
+            </w:r>
+            <w:proofErr w:type="spellStart"/>
+            <w:r>
+              <w:rPr>
+                <w:lang w:val="en-GB"/>
+              </w:rPr>
+              <w:t>nagekeken</w:t>
+            </w:r>
+            <w:proofErr w:type="spellEnd"/>
+            <w:r>
+              <w:rPr>
+                <w:lang w:val="en-GB"/>
+              </w:rPr>
+              <w:t xml:space="preserve"> </w:t>
+            </w:r>
+            <w:proofErr w:type="spellStart"/>
+            <w:r>
+              <w:rPr>
+                <w:lang w:val="en-GB"/>
+              </w:rPr>
+              <w:t>ivm</w:t>
+            </w:r>
+            <w:proofErr w:type="spellEnd"/>
+            <w:r>
+              <w:rPr>
+                <w:lang w:val="en-GB"/>
+              </w:rPr>
+              <w:t xml:space="preserve"> unhandled exce</w:t>
+            </w:r>
+            <w:r>
+              <w:rPr>
+                <w:lang w:val="en-GB"/>
+              </w:rPr>
+              <w:t>ption error.</w:t>
+            </w:r>
+          </w:p>
+          <w:p>
+            <w:pPr>
+              <w:pStyle w:val="Lijstalinea"/>
+              <w:rPr>
+                <w:lang w:val="en-GB"/>
+              </w:rPr>
+            </w:pPr>
+          </w:p>
+        </w:tc>
+        <w:tc>
+          <w:tcPr>
+            <w:tcW w:w="4627" w:type="dxa"/>
+          </w:tcPr>
+          <w:p>
+            <w:pPr>
+              <w:pStyle w:val="Lijstalinea"/>
+              <w:numPr>
+                <w:ilvl w:val="0"/>
+                <w:numId w:val="8"/>
+              </w:numPr>
+              <w:rPr>
+                <w:lang w:val="en-GB"/>
+              </w:rPr>
+            </w:pPr>
+            <w:proofErr w:type="spellStart"/>
+            <w:r>
+              <w:rPr>
+                <w:lang w:val="en-GB"/>
+              </w:rPr>
+              <w:t>Zelfstudie</w:t>
+            </w:r>
+            <w:proofErr w:type="spellEnd"/>
+            <w:r>
+              <w:rPr>
+                <w:lang w:val="en-GB"/>
+              </w:rPr>
+              <w:t xml:space="preserve"> van de topics Authorization, Authentication a</w:t>
+            </w:r>
+            <w:r>
+              <w:rPr>
+                <w:lang w:val="en-GB"/>
+              </w:rPr>
+              <w:t>nd Identity.</w:t>
+            </w:r>
+          </w:p>
+          <w:p>
+            <w:pPr>
+              <w:pStyle w:val="Lijstalinea"/>
+              <w:numPr>
+                <w:ilvl w:val="0"/>
+                <w:numId w:val="8"/>
+              </w:numPr>
+              <w:rPr>
+                <w:lang w:val="en-GB"/>
+              </w:rPr>
+            </w:pPr>
+            <w:proofErr w:type="spellStart"/>
+            <w:r>
+              <w:rPr>
+                <w:lang w:val="en-GB"/>
+              </w:rPr>
+              <w:t>Sprintplanning</w:t>
+            </w:r>
+            <w:proofErr w:type="spellEnd"/>
+            <w:r>
+              <w:rPr>
+                <w:lang w:val="en-GB"/>
+              </w:rPr>
+              <w:t xml:space="preserve"> 4.</w:t>
+            </w:r>
+          </w:p>
+        </w:tc>
+        <w:tc>
+          <w:tcPr>
+            <w:tcW w:w="3715" w:type="dxa"/>
+          </w:tcPr>
+          <w:p>
+            <w:pPr>
+              <w:pStyle w:val="Lijstalinea"/>
+              <w:numPr>
+                <w:ilvl w:val="0"/>
+                <w:numId w:val="8"/>
+              </w:numPr>
+            </w:pPr>
+            <w:r>
+              <w:t>Error van gisteren niet o</w:t>
+            </w:r>
+            <w:r>
+              <w:t>pgelost, maar wel één oplossing onderzocht, deze is het al niet.</w:t>
+            </w:r>
+          </w:p>
+        </w:tc>
+      </w:tr>
+      <w:tr>
+        <w:trPr>
+          <w:trHeight w:val="1404"/>
+        </w:trPr>
+        <w:tc>
+          <w:tcPr>
+            <w:tcW w:w="1696" w:type="dxa"/>
+          </w:tcPr>
+          <w:p>
+            <w:r>
+              <w:t>Bart</w:t>
+            </w:r>
+          </w:p>
+        </w:tc>
+        <w:tc>
+          <w:tcPr>
+            <w:tcW w:w="4820" w:type="dxa"/>
+          </w:tcPr>
+          <w:p>
+            <w:pPr>
+              <w:pStyle w:val="Lijstalinea"/>
+              <w:numPr>
+                <w:ilvl w:val="0"/>
+                <w:numId w:val="8"/>
+              </w:numPr>
+            </w:pPr>
+            <w:r>
+              <w:t>Sprint 2: zelfstudie afgewerkt.</w:t>
+            </w:r>
+          </w:p>
+          <w:p>
+            <w:pPr>
+              <w:pStyle w:val="Lijstalinea"/>
+              <w:numPr>
+                <w:ilvl w:val="0"/>
+                <w:numId w:val="8"/>
+              </w:numPr>
+            </w:pPr>
+            <w:r>
+              <w:t>Images toegevo</w:t>
+            </w:r>
+            <w:r>
+              <w:t>e</w:t>
+            </w:r>
+            <w:r>
+              <w:t>gd aan B&amp;B</w:t>
+            </w:r>
+            <w:r>
+              <w:t>.</w:t>
+            </w:r>
+          </w:p>
+          <w:p>
+            <w:pPr>
+              <w:pStyle w:val="Lijstalinea"/>
+              <w:numPr>
+                <w:ilvl w:val="0"/>
+                <w:numId w:val="8"/>
+              </w:numPr>
+            </w:pPr>
+          </w:p>
+        </w:tc>
+        <w:tc>
+          <w:tcPr>
+            <w:tcW w:w="4627" w:type="dxa"/>
+          </w:tcPr>
+          <w:p>
+            <w:pPr>
+              <w:pStyle w:val="Lijstalinea"/>
+              <w:numPr>
+                <w:ilvl w:val="0"/>
+                <w:numId w:val="8"/>
+              </w:numPr>
+            </w:pPr>
+            <w:r>
+              <w:t xml:space="preserve">Zoeken naar de fout </w:t>
+            </w:r>
+            <w:proofErr w:type="spellStart"/>
+            <w:r>
+              <w:t>ivm</w:t>
+            </w:r>
+            <w:proofErr w:type="spellEnd"/>
+            <w:r>
+              <w:t xml:space="preserve"> Images in B&amp;B.</w:t>
+            </w:r>
+          </w:p>
+          <w:p>
+            <w:pPr>
+              <w:pStyle w:val="Lijstalinea"/>
+              <w:numPr>
+                <w:ilvl w:val="0"/>
+                <w:numId w:val="8"/>
+              </w:numPr>
+            </w:pPr>
+            <w:r>
+              <w:t xml:space="preserve">De </w:t>
+            </w:r>
+            <w:proofErr w:type="spellStart"/>
+            <w:r>
+              <w:t>rich</w:t>
+            </w:r>
+            <w:proofErr w:type="spellEnd"/>
+            <w:r>
+              <w:t xml:space="preserve"> tekst fields toe</w:t>
+            </w:r>
+            <w:r>
+              <w:t>voegen waar ze nog niet toegevoegd zijn.</w:t>
+            </w:r>
+          </w:p>
+          <w:p>
+            <w:pPr>
+              <w:pStyle w:val="Lijstalinea"/>
+              <w:numPr>
+                <w:ilvl w:val="0"/>
+                <w:numId w:val="8"/>
+              </w:numPr>
+            </w:pPr>
+            <w:r>
+              <w:t>Sprintplanning 4.</w:t>
+            </w:r>
+          </w:p>
+        </w:tc>
+        <w:tc>
+          <w:tcPr>
+            <w:tcW w:w="3715" w:type="dxa"/>
+          </w:tcPr>
+          <w:p>
+            <w:pPr>
+              <w:pStyle w:val="Lijstalinea"/>
+              <w:numPr>
+                <w:ilvl w:val="0"/>
+                <w:numId w:val="8"/>
+              </w:numPr>
+            </w:pPr>
+            <w:r>
+              <w:t>Persistent error, vandaag zoeken naar oplossing, maar niet te lang.</w:t>
+            </w:r>
+          </w:p>
+        </w:tc>
+      </w:tr>
+    </w:tbl>
+    <w:p>
+      <w:pPr>
+        <w:pStyle w:val="Kop1"/>
+      </w:pPr>
+      <w:r>
+        <w:br w:type="page"/>
+      </w:r>
+      <w:r>
+        <w:lastRenderedPageBreak/>
+        <w:t>Scrumverslag-</w:t>
+      </w:r>
+      <w:r>
+        <w:t>9</w:t>
+      </w:r>
+      <w:r>
+        <w:t>:</w:t>
+      </w:r>
+    </w:p>
+    <w:p/>
+    <w:p/>
+    <w:tbl>
+      <w:tblPr>
+        <w:tblStyle w:val="Tabelraster"/>
+        <w:tblW w:w="0" w:type="auto"/>
+        <w:tblLook w:val="04A0" w:firstRow="1" w:lastRow="0" w:firstColumn="1" w:lastColumn="0" w:noHBand="0" w:noVBand="1"/>
+      </w:tblPr>
+      <w:tblGrid>
+        <w:gridCol w:w="4531"/>
+        <w:gridCol w:w="4531"/>
+      </w:tblGrid>
+      <w:tr>
+        <w:tc>
+          <w:tcPr>
+            <w:tcW w:w="4531" w:type="dxa"/>
+          </w:tcPr>
+          <w:p>
+            <w:r>
+              <w:t xml:space="preserve">Datum: </w:t>
+            </w:r>
+            <w:r>
+              <w:t>24</w:t>
+            </w:r>
+            <w:r>
+              <w:t>/05/2021</w:t>
+            </w:r>
+          </w:p>
+        </w:tc>
+        <w:tc>
+          <w:tcPr>
+            <w:tcW w:w="4531" w:type="dxa"/>
+          </w:tcPr>
+          <w:p>
+            <w:r>
+              <w:t>Scrummaster:</w:t>
+            </w:r>
+            <w:r>
+              <w:t xml:space="preserve">      Guy Meuris</w:t>
+            </w:r>
+          </w:p>
+        </w:tc>
+      </w:tr>
+    </w:tbl>
+    <w:p/>
+    <w:tbl>
+      <w:tblPr>
+        <w:tblStyle w:val="Tabelraster"/>
+        <w:tblW w:w="14858" w:type="dxa"/>
+        <w:tblLook w:val="04A0" w:firstRow="1" w:lastRow="0" w:firstColumn="1" w:lastColumn="0" w:noHBand="0" w:noVBand="1"/>
+      </w:tblPr>
+      <w:tblGrid>
+        <w:gridCol w:w="1696"/>
+        <w:gridCol w:w="4820"/>
+        <w:gridCol w:w="4627"/>
+        <w:gridCol w:w="3715"/>
+      </w:tblGrid>
+      <w:tr>
+        <w:trPr>
+          <w:trHeight w:val="833"/>
+        </w:trPr>
+        <w:tc>
+          <w:tcPr>
+            <w:tcW w:w="1696" w:type="dxa"/>
+          </w:tcPr>
+          <w:p>
+            <w:r>
+              <w:t>Naam</w:t>
+            </w:r>
+          </w:p>
+        </w:tc>
+        <w:tc>
+          <w:tcPr>
+            <w:tcW w:w="4820" w:type="dxa"/>
+          </w:tcPr>
+          <w:p>
+            <w:r>
+              <w:t>Wat heeft de persoon vorige keer gedaan</w:t>
+            </w:r>
+          </w:p>
+        </w:tc>
+        <w:tc>
+          <w:tcPr>
+            <w:tcW w:w="4627" w:type="dxa"/>
+          </w:tcPr>
+          <w:p>
+            <w:r>
+              <w:t>Wat zal de persoon dit keer doen</w:t>
+            </w:r>
+          </w:p>
+        </w:tc>
+        <w:tc>
+          <w:tcPr>
+            <w:tcW w:w="3715" w:type="dxa"/>
+          </w:tcPr>
+          <w:p>
+            <w:r>
+              <w:t>Moeilijkheden/Oplossingen</w:t>
+            </w:r>
+          </w:p>
+        </w:tc>
+      </w:tr>
+      <w:tr>
+        <w:trPr>
+          <w:trHeight w:val="1412"/>
+        </w:trPr>
+        <w:tc>
+          <w:tcPr>
+            <w:tcW w:w="1696" w:type="dxa"/>
+          </w:tcPr>
+          <w:p>
+            <w:r>
+              <w:t>Guy</w:t>
+            </w:r>
+          </w:p>
+        </w:tc>
+        <w:tc>
+          <w:tcPr>
+            <w:tcW w:w="4820" w:type="dxa"/>
+          </w:tcPr>
+          <w:p>
+            <w:pPr>
+              <w:pStyle w:val="Lijstalinea"/>
+              <w:numPr>
+                <w:ilvl w:val="0"/>
+                <w:numId w:val="8"/>
+              </w:numPr>
+            </w:pPr>
+            <w:r>
+              <w:t>Sprint 4: Bugs van sprint 3 oplossen</w:t>
+            </w:r>
+          </w:p>
+          <w:p>
+            <w:pPr>
+              <w:pStyle w:val="Lijstalinea"/>
+              <w:numPr>
+                <w:ilvl w:val="0"/>
+                <w:numId w:val="8"/>
+              </w:numPr>
+            </w:pPr>
+            <w:r>
+              <w:t xml:space="preserve">Migratie van de database van </w:t>
+            </w:r>
+            <w:proofErr w:type="spellStart"/>
+            <w:r>
+              <w:t>SQLServer</w:t>
+            </w:r>
+            <w:proofErr w:type="spellEnd"/>
+            <w:r>
+              <w:t xml:space="preserve"> naar </w:t>
+            </w:r>
+            <w:proofErr w:type="spellStart"/>
+            <w:r>
+              <w:t>Azure</w:t>
+            </w:r>
+            <w:proofErr w:type="spellEnd"/>
+            <w:r>
+              <w:t xml:space="preserve"> SQL database </w:t>
+            </w:r>
+            <w:proofErr w:type="spellStart"/>
+            <w:r>
+              <w:t>m</w:t>
+            </w:r>
+            <w:r>
+              <w:t>bv</w:t>
+            </w:r>
+            <w:proofErr w:type="spellEnd"/>
+            <w:r>
+              <w:t>. DMA</w:t>
+            </w:r>
+          </w:p>
+          <w:p>
+            <w:pPr>
+              <w:pStyle w:val="Lijstalinea"/>
+              <w:numPr>
+                <w:ilvl w:val="0"/>
+                <w:numId w:val="8"/>
+              </w:numPr>
+              <w:rPr>
+                <w:lang w:val="en-US"/>
+              </w:rPr>
+            </w:pPr>
+            <w:proofErr w:type="spellStart"/>
+            <w:r>
+              <w:rPr>
+                <w:lang w:val="en-US"/>
+              </w:rPr>
+              <w:t>Self study</w:t>
+            </w:r>
+            <w:proofErr w:type="spellEnd"/>
+            <w:r>
+              <w:rPr>
+                <w:lang w:val="en-US"/>
+              </w:rPr>
+              <w:t xml:space="preserve">: ‘Identity’ </w:t>
+            </w:r>
+            <w:proofErr w:type="spellStart"/>
+            <w:r>
+              <w:rPr>
+                <w:lang w:val="en-US"/>
+              </w:rPr>
+              <w:t>en</w:t>
+            </w:r>
+            <w:proofErr w:type="spellEnd"/>
+            <w:r>
+              <w:rPr>
+                <w:lang w:val="en-US"/>
+              </w:rPr>
+              <w:t xml:space="preserve"> ‘A</w:t>
+            </w:r>
+            <w:r>
+              <w:rPr>
+                <w:lang w:val="en-US"/>
+              </w:rPr>
+              <w:t>uthorization’</w:t>
+            </w:r>
+          </w:p>
+          <w:p>
+            <w:pPr>
+              <w:pStyle w:val="Lijstalinea"/>
+              <w:rPr>
+                <w:lang w:val="en-US"/>
+              </w:rPr>
+            </w:pPr>
+          </w:p>
+        </w:tc>
+        <w:tc>
+          <w:tcPr>
+            <w:tcW w:w="4627" w:type="dxa"/>
+          </w:tcPr>
+          <w:p>
+            <w:pPr>
+              <w:pStyle w:val="Lijstalinea"/>
+              <w:numPr>
+                <w:ilvl w:val="0"/>
+                <w:numId w:val="8"/>
+              </w:numPr>
+              <w:rPr>
+                <w:lang w:val="en-US"/>
+              </w:rPr>
+            </w:pPr>
+            <w:proofErr w:type="spellStart"/>
+            <w:r>
+              <w:rPr>
+                <w:lang w:val="en-US"/>
+              </w:rPr>
+              <w:t>Verder</w:t>
+            </w:r>
+            <w:proofErr w:type="spellEnd"/>
+            <w:r>
+              <w:rPr>
+                <w:lang w:val="en-US"/>
+              </w:rPr>
+              <w:t xml:space="preserve"> met de Self Study  (Identity and authorization</w:t>
+            </w:r>
+            <w:r>
+              <w:rPr>
+                <w:lang w:val="en-US"/>
+              </w:rPr>
+              <w:t xml:space="preserve">, maar </w:t>
+            </w:r>
+            <w:proofErr w:type="spellStart"/>
+            <w:r>
+              <w:rPr>
+                <w:lang w:val="en-US"/>
+              </w:rPr>
+              <w:t>ook</w:t>
+            </w:r>
+            <w:proofErr w:type="spellEnd"/>
+            <w:r>
+              <w:rPr>
+                <w:lang w:val="en-US"/>
+              </w:rPr>
+              <w:t xml:space="preserve"> </w:t>
+            </w:r>
+            <w:proofErr w:type="spellStart"/>
+            <w:r>
+              <w:rPr>
+                <w:lang w:val="en-US"/>
+              </w:rPr>
+              <w:t>WebAPI</w:t>
+            </w:r>
+            <w:proofErr w:type="spellEnd"/>
+            <w:r>
+              <w:rPr>
+                <w:lang w:val="en-US"/>
+              </w:rPr>
+              <w:t>)</w:t>
+            </w:r>
+          </w:p>
+        </w:tc>
+        <w:tc>
+          <w:tcPr>
+            <w:tcW w:w="3715" w:type="dxa"/>
+          </w:tcPr>
+          <w:p>
+            <w:pPr>
+              <w:pStyle w:val="Lijstalinea"/>
+              <w:numPr>
+                <w:ilvl w:val="0"/>
+                <w:numId w:val="8"/>
+              </w:numPr>
+              <w:spacing w:after="160" w:line="259" w:lineRule="auto"/>
+            </w:pPr>
+            <w:r>
+              <w:t>Bug tegengekomen in het i</w:t>
+            </w:r>
+            <w:r>
+              <w:t>mplementeren van het ‘</w:t>
+            </w:r>
+            <w:proofErr w:type="spellStart"/>
+            <w:r>
+              <w:t>Scaffolding</w:t>
+            </w:r>
+            <w:proofErr w:type="spellEnd"/>
+            <w:r>
+              <w:t xml:space="preserve"> Identity Item’</w:t>
+            </w:r>
+          </w:p>
+          <w:p>
+            <w:pPr>
+              <w:pStyle w:val="Lijstalinea"/>
+            </w:pPr>
+            <w:r>
+              <w:sym w:font="Wingdings" w:char="F0E0"/>
+            </w:r>
+            <w:r>
+              <w:t xml:space="preserve"> opgelost door verwijderen packages en na implementatie weer toe te voegen.</w:t>
+            </w:r>
+          </w:p>
+        </w:tc>
+      </w:tr>
+      <w:tr>
+        <w:trPr>
+          <w:trHeight w:val="1404"/>
+        </w:trPr>
+        <w:tc>
+          <w:tcPr>
+            <w:tcW w:w="1696" w:type="dxa"/>
+          </w:tcPr>
+          <w:p>
+            <w:r>
+              <w:t>Bart</w:t>
+            </w:r>
+          </w:p>
+        </w:tc>
+        <w:tc>
+          <w:tcPr>
+            <w:tcW w:w="4820" w:type="dxa"/>
+          </w:tcPr>
+          <w:p>
+            <w:pPr>
+              <w:pStyle w:val="Lijstalinea"/>
+              <w:numPr>
+                <w:ilvl w:val="0"/>
+                <w:numId w:val="8"/>
+              </w:numPr>
+              <w:rPr>
+                <w:lang w:val="en-GB"/>
+              </w:rPr>
+            </w:pPr>
+            <w:proofErr w:type="spellStart"/>
+            <w:r>
+              <w:rPr>
+                <w:lang w:val="en-GB"/>
+              </w:rPr>
+              <w:t>Self study</w:t>
+            </w:r>
+            <w:proofErr w:type="spellEnd"/>
+            <w:r>
+              <w:rPr>
+                <w:lang w:val="en-GB"/>
+              </w:rPr>
+              <w:t xml:space="preserve">: ‘Identity’ </w:t>
+            </w:r>
+            <w:proofErr w:type="spellStart"/>
+            <w:r>
+              <w:rPr>
+                <w:lang w:val="en-GB"/>
+              </w:rPr>
+              <w:t>en</w:t>
+            </w:r>
+            <w:proofErr w:type="spellEnd"/>
+            <w:r>
+              <w:rPr>
+                <w:lang w:val="en-GB"/>
+              </w:rPr>
+              <w:t xml:space="preserve"> ‘Authorization’</w:t>
+            </w:r>
+          </w:p>
+        </w:tc>
+        <w:tc>
+          <w:tcPr>
+            <w:tcW w:w="4627" w:type="dxa"/>
+          </w:tcPr>
+          <w:p>
+            <w:pPr>
+              <w:pStyle w:val="Lijstalinea"/>
+              <w:numPr>
+                <w:ilvl w:val="0"/>
+                <w:numId w:val="8"/>
+              </w:numPr>
+            </w:pPr>
+            <w:r>
+              <w:t xml:space="preserve">Verder met de </w:t>
+            </w:r>
+            <w:proofErr w:type="spellStart"/>
+            <w:r>
+              <w:t>Self</w:t>
+            </w:r>
+            <w:proofErr w:type="spellEnd"/>
+            <w:r>
+              <w:t xml:space="preserve"> </w:t>
+            </w:r>
+            <w:proofErr w:type="spellStart"/>
+            <w:r>
+              <w:t>Study</w:t>
+            </w:r>
+            <w:proofErr w:type="spellEnd"/>
+            <w:r>
+              <w:t xml:space="preserve">  (Identity </w:t>
+            </w:r>
+            <w:proofErr w:type="spellStart"/>
+            <w:r>
+              <w:t>and</w:t>
+            </w:r>
+            <w:proofErr w:type="spellEnd"/>
+            <w:r>
+              <w:t xml:space="preserve"> </w:t>
+            </w:r>
+            <w:proofErr w:type="spellStart"/>
+            <w:r>
+              <w:t>authorization</w:t>
+            </w:r>
+            <w:proofErr w:type="spellEnd"/>
+            <w:r>
+              <w:t>) en beginnen met de implementatie er</w:t>
+            </w:r>
+            <w:r>
+              <w:t xml:space="preserve"> van in de </w:t>
+            </w:r>
+            <w:proofErr w:type="spellStart"/>
+            <w:r>
+              <w:t>BnB</w:t>
+            </w:r>
+            <w:proofErr w:type="spellEnd"/>
+            <w:r>
+              <w:t xml:space="preserve"> </w:t>
+            </w:r>
+            <w:proofErr w:type="spellStart"/>
+            <w:r>
+              <w:t>Blazor</w:t>
+            </w:r>
+            <w:proofErr w:type="spellEnd"/>
+            <w:r>
+              <w:t xml:space="preserve"> server app.</w:t>
+            </w:r>
+          </w:p>
+        </w:tc>
+        <w:tc>
+          <w:tcPr>
+            <w:tcW w:w="3715" w:type="dxa"/>
+          </w:tcPr>
+          <w:p>
+            <w:pPr>
+              <w:pStyle w:val="Lijstalinea"/>
+              <w:numPr>
+                <w:ilvl w:val="0"/>
+                <w:numId w:val="8"/>
+              </w:numPr>
+            </w:pPr>
+            <w:r>
+              <w:t>Bug tegengekomen in het i</w:t>
+            </w:r>
+            <w:r>
+              <w:t>mplementeren van het ‘</w:t>
+            </w:r>
+            <w:proofErr w:type="spellStart"/>
+            <w:r>
+              <w:t>Scaffolding</w:t>
+            </w:r>
+            <w:proofErr w:type="spellEnd"/>
+            <w:r>
+              <w:t xml:space="preserve"> Identity Item’</w:t>
+            </w:r>
+          </w:p>
+          <w:p>
+            <w:pPr>
+              <w:pStyle w:val="Lijstalinea"/>
+              <w:numPr>
+                <w:ilvl w:val="0"/>
+                <w:numId w:val="8"/>
+              </w:numPr>
+            </w:pPr>
+            <w:r>
+              <w:t xml:space="preserve">Tip aan zichzelf: VAKER </w:t>
+            </w:r>
+            <w:proofErr w:type="spellStart"/>
+            <w:r>
+              <w:t>commits</w:t>
+            </w:r>
+            <w:proofErr w:type="spellEnd"/>
+            <w:r>
+              <w:t xml:space="preserve"> doen van werkende én geteste code.</w:t>
+            </w:r>
+          </w:p>
+        </w:tc>
+      </w:tr>
+    </w:tbl>
+    <w:p>
+      <w:r>
+        <w:br w:type="page"/>
+      </w:r>
+    </w:p>
+    <w:p>
+      <w:pPr>
+        <w:pStyle w:val="Kop1"/>
+      </w:pPr>
+      <w:r>
+        <w:lastRenderedPageBreak/>
+        <w:t>Scrumverslag-</w:t>
+      </w:r>
+      <w:r>
+        <w:t>10</w:t>
+      </w:r>
+      <w:r>
+        <w:t>:</w:t>
+      </w:r>
+    </w:p>
+    <w:p/>
+    <w:p/>
+    <w:tbl>
+      <w:tblPr>
+        <w:tblStyle w:val="Tabelraster"/>
+        <w:tblW w:w="0" w:type="auto"/>
+        <w:tblLook w:val="04A0" w:firstRow="1" w:lastRow="0" w:firstColumn="1" w:lastColumn="0" w:noHBand="0" w:noVBand="1"/>
+      </w:tblPr>
+      <w:tblGrid>
+        <w:gridCol w:w="4531"/>
+        <w:gridCol w:w="4531"/>
+      </w:tblGrid>
+      <w:tr>
+        <w:tc>
+          <w:tcPr>
+            <w:tcW w:w="4531" w:type="dxa"/>
+          </w:tcPr>
+          <w:p>
+            <w:r>
+              <w:t>Datum: /05/2021</w:t>
+            </w:r>
+          </w:p>
+        </w:tc>
+        <w:tc>
+          <w:tcPr>
+            <w:tcW w:w="4531" w:type="dxa"/>
+          </w:tcPr>
+          <w:p>
+            <w:r>
+              <w:t>Scrummaster:</w:t>
+            </w:r>
+          </w:p>
+        </w:tc>
+      </w:tr>
+    </w:tbl>
+    <w:p/>
+    <w:tbl>
+      <w:tblPr>
+        <w:tblStyle w:val="Tabelraster"/>
+        <w:tblW w:w="14858" w:type="dxa"/>
+        <w:tblLook w:val="04A0" w:firstRow="1" w:lastRow="0" w:firstColumn="1" w:lastColumn="0" w:noHBand="0" w:noVBand="1"/>
+      </w:tblPr>
+      <w:tblGrid>
+        <w:gridCol w:w="1696"/>
+        <w:gridCol w:w="4820"/>
+        <w:gridCol w:w="4627"/>
+        <w:gridCol w:w="3715"/>
+      </w:tblGrid>
+      <w:tr>
+        <w:trPr>
+          <w:trHeight w:val="833"/>
+        </w:trPr>
+        <w:tc>
+          <w:tcPr>
+            <w:tcW w:w="1696" w:type="dxa"/>
+          </w:tcPr>
+          <w:p>
+            <w:r>
+              <w:t>Naam</w:t>
+            </w:r>
+          </w:p>
+        </w:tc>
+        <w:tc>
+          <w:tcPr>
+            <w:tcW w:w="4820" w:type="dxa"/>
+          </w:tcPr>
+          <w:p>
+            <w:r>
+              <w:t>Wat heeft de persoon vorige keer gedaan</w:t>
+            </w:r>
+          </w:p>
+        </w:tc>
+        <w:tc>
+          <w:tcPr>
+            <w:tcW w:w="4627" w:type="dxa"/>
+          </w:tcPr>
+          <w:p>
+            <w:r>
+              <w:t>Wat zal de persoon dit keer doen</w:t>
+            </w:r>
+          </w:p>
+        </w:tc>
+        <w:tc>
+          <w:tcPr>
+            <w:tcW w:w="3715" w:type="dxa"/>
+          </w:tcPr>
+          <w:p>
+            <w:r>
+              <w:t>Moeilijkheden/Oplossingen</w:t>
+            </w:r>
+          </w:p>
+        </w:tc>
+      </w:tr>
+      <w:tr>
+        <w:trPr>
+          <w:trHeight w:val="1412"/>
+        </w:trPr>
+        <w:tc>
+          <w:tcPr>
+            <w:tcW w:w="1696" w:type="dxa"/>
+          </w:tcPr>
+          <w:p>
+            <w:r>
+              <w:t>Guy</w:t>
+            </w:r>
+          </w:p>
+        </w:tc>
+        <w:tc>
+          <w:tcPr>
+            <w:tcW w:w="4820" w:type="dxa"/>
+          </w:tcPr>
+          <w:p>
+            <w:pPr>
+              <w:pStyle w:val="Lijstalinea"/>
+              <w:numPr>
+                <w:ilvl w:val="0"/>
+                <w:numId w:val="8"/>
+              </w:numPr>
+            </w:pPr>
           </w:p>
           <w:p>
             <w:pPr>
@@ -3725,13 +4811,13 @@
         <w:br w:type="page"/>
       </w:r>
     </w:p>
+    <w:p/>
     <w:p>
       <w:pPr>
         <w:pStyle w:val="Titel"/>
       </w:pPr>
       <w:r>
-        <w:lastRenderedPageBreak/>
-        <w:t>problemen</w:t>
+        <w:t>Problemen</w:t>
       </w:r>
     </w:p>
     <w:p/>
@@ -3801,15 +4887,40 @@
             <w:tcW w:w="10347" w:type="dxa"/>
           </w:tcPr>
           <w:p>
+            <w:r>
+              <w:t xml:space="preserve">20/05: </w:t>
+            </w:r>
             <w:proofErr w:type="spellStart"/>
             <w:r>
               <w:t>Blazor</w:t>
             </w:r>
             <w:proofErr w:type="spellEnd"/>
             <w:r>
-              <w:t xml:space="preserve"> server app: nog bugs in ‘Image handling’. Bijvoorbeeld wanneer een kamer reeds een foto heeft en er bij ‘update’ nog een foto bij wordt geplaatst.</w:t>
-            </w:r>
-          </w:p>
+              <w:t xml:space="preserve"> server app: nog bugs in ‘Image handling’. Bijvoorbeeld wanneer een kamer reeds een foto heeft en er bij ‘update’ nog een foto bij wordt geplaatst.  </w:t>
+            </w:r>
+          </w:p>
+          <w:p>
+            <w:r>
+              <w:t>Opgelost door de ‘Image’-klasse op te splitsen in een ‘</w:t>
+            </w:r>
+            <w:proofErr w:type="spellStart"/>
+            <w:r>
+              <w:t>BnBImage</w:t>
+            </w:r>
+            <w:proofErr w:type="spellEnd"/>
+            <w:r>
+              <w:t>’-klasse en een ‘</w:t>
+            </w:r>
+            <w:proofErr w:type="spellStart"/>
+            <w:r>
+              <w:t>RoomImage</w:t>
+            </w:r>
+            <w:proofErr w:type="spellEnd"/>
+            <w:r>
+              <w:t>’-klasse</w:t>
+            </w:r>
+          </w:p>
+          <w:p/>
         </w:tc>
         <w:tc>
           <w:tcPr>
@@ -3817,7 +4928,12 @@
           </w:tcPr>
           <w:p>
             <w:r>
-              <w:t>Niet opgelost</w:t>
+              <w:t>Opgelost</w:t>
+            </w:r>
+          </w:p>
+          <w:p>
+            <w:r>
+              <w:t>22/05</w:t>
             </w:r>
           </w:p>
         </w:tc>
@@ -3840,13 +4956,69 @@
           <w:tcPr>
             <w:tcW w:w="10347" w:type="dxa"/>
           </w:tcPr>
+          <w:p>
+            <w:r>
+              <w:rPr>
+                <w:lang w:val="en-US"/>
+              </w:rPr>
+              <w:t xml:space="preserve">21/05: </w:t>
+            </w:r>
+            <w:proofErr w:type="spellStart"/>
+            <w:r>
+              <w:rPr>
+                <w:lang w:val="en-US"/>
+              </w:rPr>
+              <w:t>Blazor</w:t>
+            </w:r>
+            <w:proofErr w:type="spellEnd"/>
+            <w:r>
+              <w:rPr>
+                <w:lang w:val="en-US"/>
+              </w:rPr>
+              <w:t xml:space="preserve"> server app: bug i</w:t>
+            </w:r>
+            <w:r>
+              <w:rPr>
+                <w:lang w:val="en-US"/>
+              </w:rPr>
+              <w:t xml:space="preserve">n Rich Text Field. </w:t>
+            </w:r>
+            <w:r>
+              <w:t>Bijvoorbeeld wanneer er tekst w</w:t>
+            </w:r>
+            <w:r>
+              <w:t xml:space="preserve">ordt </w:t>
+            </w:r>
+            <w:proofErr w:type="spellStart"/>
+            <w:r>
+              <w:t>ingegven</w:t>
+            </w:r>
+            <w:proofErr w:type="spellEnd"/>
+            <w:r>
+              <w:t xml:space="preserve"> in de tekst area wordt deze wel opgeslagen in de database, maar niet opnieuw weergegeven in de ‘update’-pagina.</w:t>
+            </w:r>
+          </w:p>
+          <w:p>
+            <w:r>
+              <w:t>Opgelost met de nodige YouTube filmpjes en aanpassingen in de code.</w:t>
+            </w:r>
+          </w:p>
           <w:p/>
         </w:tc>
         <w:tc>
           <w:tcPr>
             <w:tcW w:w="1525" w:type="dxa"/>
           </w:tcPr>
-          <w:p/>
+          <w:p>
+            <w:r>
+              <w:t xml:space="preserve">Opgelost </w:t>
+            </w:r>
+          </w:p>
+          <w:p>
+            <w:r>
+              <w:t>23/05</w:t>
+            </w:r>
+          </w:p>
         </w:tc>
       </w:tr>
       <w:tr>
@@ -3857,65 +5029,88 @@
           <w:tcPr>
             <w:tcW w:w="2122" w:type="dxa"/>
           </w:tcPr>
+          <w:p>
+            <w:r>
+              <w:t>Guy</w:t>
+            </w:r>
+          </w:p>
+        </w:tc>
+        <w:tc>
+          <w:tcPr>
+            <w:tcW w:w="10347" w:type="dxa"/>
+          </w:tcPr>
+          <w:p>
+            <w:r>
+              <w:t xml:space="preserve">22/05: </w:t>
+            </w:r>
+            <w:proofErr w:type="spellStart"/>
+            <w:r>
+              <w:t>Blazor</w:t>
+            </w:r>
+            <w:proofErr w:type="spellEnd"/>
+            <w:r>
+              <w:t xml:space="preserve"> server app: Probleem met invoegen ‘</w:t>
+            </w:r>
+            <w:proofErr w:type="spellStart"/>
+            <w:r>
+              <w:t>Scaffolding</w:t>
+            </w:r>
+            <w:proofErr w:type="spellEnd"/>
+            <w:r>
+              <w:t xml:space="preserve"> Identity Item’ </w:t>
+            </w:r>
+            <w:r>
+              <w:sym w:font="Wingdings" w:char="F0E0"/>
+            </w:r>
+            <w:r>
+              <w:t xml:space="preserve"> steeds dezelfde error bij het initialiseren van de nodige </w:t>
+            </w:r>
+            <w:proofErr w:type="spellStart"/>
+            <w:r>
+              <w:t>NPM’s</w:t>
+            </w:r>
+            <w:proofErr w:type="spellEnd"/>
+            <w:r>
+              <w:t xml:space="preserve">. </w:t>
+            </w:r>
+          </w:p>
+          <w:p>
+            <w:r>
+              <w:t xml:space="preserve">Opgelost door eerst ALLE </w:t>
+            </w:r>
+            <w:proofErr w:type="spellStart"/>
+            <w:r>
+              <w:t>Entity</w:t>
+            </w:r>
+            <w:proofErr w:type="spellEnd"/>
+            <w:r>
+              <w:t xml:space="preserve"> packages in de Serveapp te verwijderen, dan de ‘</w:t>
+            </w:r>
+            <w:proofErr w:type="spellStart"/>
+            <w:r>
+              <w:t>Scaffolding</w:t>
+            </w:r>
+            <w:proofErr w:type="spellEnd"/>
+            <w:r>
+              <w:t xml:space="preserve"> Identity item’ te implementeren en vervolgens alle packages weer terug te zetten.</w:t>
+            </w:r>
+          </w:p>
           <w:p/>
         </w:tc>
         <w:tc>
           <w:tcPr>
-            <w:tcW w:w="10347" w:type="dxa"/>
-          </w:tcPr>
-          <w:p/>
-        </w:tc>
-        <w:tc>
-          <w:tcPr>
             <w:tcW w:w="1525" w:type="dxa"/>
           </w:tcPr>
-          <w:p/>
-        </w:tc>
-      </w:tr>
-      <w:tr>
-        <w:trPr>
-          <w:trHeight w:val="772"/>
-        </w:trPr>
-        <w:tc>
-          <w:tcPr>
-            <w:tcW w:w="2122" w:type="dxa"/>
-          </w:tcPr>
-          <w:p/>
-        </w:tc>
-        <w:tc>
-          <w:tcPr>
-            <w:tcW w:w="10347" w:type="dxa"/>
-          </w:tcPr>
-          <w:p/>
-        </w:tc>
-        <w:tc>
-          <w:tcPr>
-            <w:tcW w:w="1525" w:type="dxa"/>
-          </w:tcPr>
-          <w:p/>
-        </w:tc>
-      </w:tr>
-      <w:tr>
-        <w:trPr>
-          <w:trHeight w:val="818"/>
-        </w:trPr>
-        <w:tc>
-          <w:tcPr>
-            <w:tcW w:w="2122" w:type="dxa"/>
-          </w:tcPr>
-          <w:p/>
-        </w:tc>
-        <w:tc>
-          <w:tcPr>
-            <w:tcW w:w="10347" w:type="dxa"/>
-          </w:tcPr>
-          <w:p/>
-        </w:tc>
-        <w:tc>
-          <w:tcPr>
-            <w:tcW w:w="1525" w:type="dxa"/>
-          </w:tcPr>
-          <w:p/>
+          <w:p>
+            <w:r>
+              <w:t>Opgelost</w:t>
+            </w:r>
+          </w:p>
+          <w:p>
+            <w:r>
+              <w:t>23/05</w:t>
+            </w:r>
+          </w:p>
         </w:tc>
       </w:tr>
       <w:tr>

</xml_diff>

<commit_message>
Sprint 4: Blazor Server app: bug fixes in 'Authorize' functionality
</commit_message>
<xml_diff>
--- a/Scrumverslagen_Eindwerk.docx
+++ b/Scrumverslagen_Eindwerk.docx
@@ -807,15 +807,7 @@
               </w:numPr>
             </w:pPr>
             <w:r>
-              <w:t xml:space="preserve">Zelfstudie </w:t>
-            </w:r>
-            <w:proofErr w:type="spellStart"/>
-            <w:r>
-              <w:t>Blazor</w:t>
-            </w:r>
-            <w:proofErr w:type="spellEnd"/>
-            <w:r>
-              <w:t xml:space="preserve"> en JS</w:t>
+              <w:t>Zelfstudie Blazor en JS</w:t>
             </w:r>
           </w:p>
         </w:tc>
@@ -862,15 +854,7 @@
               </w:rPr>
             </w:pPr>
             <w:r>
-              <w:t xml:space="preserve">Zelfstudie </w:t>
-            </w:r>
-            <w:proofErr w:type="spellStart"/>
-            <w:r>
-              <w:t>Blazor</w:t>
-            </w:r>
-            <w:proofErr w:type="spellEnd"/>
-            <w:r>
-              <w:t xml:space="preserve"> en JS</w:t>
+              <w:t>Zelfstudie Blazor en JS</w:t>
             </w:r>
           </w:p>
           <w:p>
@@ -894,15 +878,7 @@
               </w:numPr>
             </w:pPr>
             <w:r>
-              <w:t xml:space="preserve">Zelfstudie </w:t>
-            </w:r>
-            <w:proofErr w:type="spellStart"/>
-            <w:r>
-              <w:t>Blazor</w:t>
-            </w:r>
-            <w:proofErr w:type="spellEnd"/>
-            <w:r>
-              <w:t xml:space="preserve"> vervolg</w:t>
+              <w:t>Zelfstudie Blazor vervolg</w:t>
             </w:r>
           </w:p>
           <w:p>
@@ -1863,15 +1839,7 @@
               </w:numPr>
             </w:pPr>
             <w:r>
-              <w:t>Bekijken implementatie “Rooms” en GRP-</w:t>
-            </w:r>
-            <w:proofErr w:type="spellStart"/>
-            <w:r>
-              <w:t>Blazor</w:t>
-            </w:r>
-            <w:proofErr w:type="spellEnd"/>
-            <w:r>
-              <w:t>-Server.</w:t>
+              <w:t>Bekijken implementatie “Rooms” en GRP-Blazor-Server.</w:t>
             </w:r>
           </w:p>
         </w:tc>
@@ -1948,15 +1916,7 @@
               </w:numPr>
             </w:pPr>
             <w:r>
-              <w:t xml:space="preserve">Zijn GRP en </w:t>
-            </w:r>
-            <w:proofErr w:type="spellStart"/>
-            <w:r>
-              <w:t>Blazor</w:t>
-            </w:r>
-            <w:proofErr w:type="spellEnd"/>
-            <w:r>
-              <w:t>-S</w:t>
+              <w:t>Zijn GRP en Blazor-S</w:t>
             </w:r>
             <w:r>
               <w:t>erver wel compatibel?</w:t>
@@ -2380,13 +2340,8 @@
                 <w:numId w:val="8"/>
               </w:numPr>
             </w:pPr>
-            <w:proofErr w:type="spellStart"/>
-            <w:r>
-              <w:t>Blazor</w:t>
-            </w:r>
-            <w:proofErr w:type="spellEnd"/>
-            <w:r>
-              <w:t xml:space="preserve"> Server project bij item list ‘Room’:</w:t>
+            <w:r>
+              <w:t>Blazor Server project bij item list ‘Room’:</w:t>
             </w:r>
           </w:p>
           <w:p>
@@ -2419,15 +2374,7 @@
               <w:t>Oplossing gisteren bleek de i</w:t>
             </w:r>
             <w:r>
-              <w:t xml:space="preserve">ndividuele </w:t>
-            </w:r>
-            <w:proofErr w:type="spellStart"/>
-            <w:r>
-              <w:t>repositories</w:t>
-            </w:r>
-            <w:proofErr w:type="spellEnd"/>
-            <w:r>
-              <w:t xml:space="preserve"> in de dezelfde folder plaatsen als de generische </w:t>
+              <w:t xml:space="preserve">ndividuele repositories in de dezelfde folder plaatsen als de generische </w:t>
             </w:r>
             <w:proofErr w:type="spellStart"/>
             <w:r>
@@ -2603,15 +2550,7 @@
               </w:numPr>
             </w:pPr>
             <w:r>
-              <w:t xml:space="preserve">Starten met coderen in het </w:t>
-            </w:r>
-            <w:proofErr w:type="spellStart"/>
-            <w:r>
-              <w:t>Blazor</w:t>
-            </w:r>
-            <w:proofErr w:type="spellEnd"/>
-            <w:r>
-              <w:t xml:space="preserve"> Server project item list ‘</w:t>
+              <w:t>Starten met coderen in het Blazor Server project item list ‘</w:t>
             </w:r>
             <w:proofErr w:type="spellStart"/>
             <w:r>
@@ -2817,34 +2756,10 @@
               </w:numPr>
             </w:pPr>
             <w:r>
-              <w:t xml:space="preserve">Sprint 3: </w:t>
-            </w:r>
-            <w:proofErr w:type="spellStart"/>
-            <w:r>
-              <w:t>Blazor</w:t>
-            </w:r>
-            <w:proofErr w:type="spellEnd"/>
-            <w:r>
-              <w:t xml:space="preserve"> Server app “Room” item </w:t>
-            </w:r>
-            <w:proofErr w:type="spellStart"/>
-            <w:r>
-              <w:t>repositories</w:t>
-            </w:r>
-            <w:proofErr w:type="spellEnd"/>
-            <w:r>
-              <w:t xml:space="preserve"> gemaakt met</w:t>
-            </w:r>
-            <w:r>
-              <w:t xml:space="preserve"> CRUD operations, List en </w:t>
-            </w:r>
-            <w:proofErr w:type="spellStart"/>
-            <w:r>
-              <w:t>upsert</w:t>
-            </w:r>
-            <w:proofErr w:type="spellEnd"/>
-            <w:r>
-              <w:t xml:space="preserve"> page gemaakt.</w:t>
+              <w:t>Sprint 3: Blazor Server app “Room” item repositories gemaakt met</w:t>
+            </w:r>
+            <w:r>
+              <w:t xml:space="preserve"> CRUD operations, List en upsert page gemaakt.</w:t>
             </w:r>
           </w:p>
           <w:p>
@@ -3270,21 +3185,7 @@
               <w:rPr>
                 <w:lang w:val="en-US"/>
               </w:rPr>
-              <w:t xml:space="preserve">Sprint 3: </w:t>
-            </w:r>
-            <w:proofErr w:type="spellStart"/>
-            <w:r>
-              <w:rPr>
-                <w:lang w:val="en-US"/>
-              </w:rPr>
-              <w:t>Blazor</w:t>
-            </w:r>
-            <w:proofErr w:type="spellEnd"/>
-            <w:r>
-              <w:rPr>
-                <w:lang w:val="en-US"/>
-              </w:rPr>
-              <w:t xml:space="preserve"> server: Amenity item: </w:t>
+              <w:t xml:space="preserve">Sprint 3: Blazor server: Amenity item: </w:t>
             </w:r>
             <w:r>
               <w:rPr>
@@ -3710,15 +3611,7 @@
             </w:r>
             <w:proofErr w:type="spellEnd"/>
             <w:r>
-              <w:t xml:space="preserve"> item afgewerkt in </w:t>
-            </w:r>
-            <w:proofErr w:type="spellStart"/>
-            <w:r>
-              <w:t>Blazor</w:t>
-            </w:r>
-            <w:proofErr w:type="spellEnd"/>
-            <w:r>
-              <w:t xml:space="preserve"> Server.</w:t>
+              <w:t xml:space="preserve"> item afgewerkt in Blazor Server.</w:t>
             </w:r>
           </w:p>
           <w:p>
@@ -4572,13 +4465,7 @@
       </w:pPr>
       <w:r>
         <w:lastRenderedPageBreak/>
-        <w:t>Scrumverslag-</w:t>
-      </w:r>
-      <w:r>
-        <w:t>10</w:t>
-      </w:r>
-      <w:r>
-        <w:t>:</w:t>
+        <w:t>Scrumverslag-10:</w:t>
       </w:r>
     </w:p>
     <w:p/>
@@ -4600,7 +4487,13 @@
           </w:tcPr>
           <w:p>
             <w:r>
-              <w:t>Datum: /05/2021</w:t>
+              <w:t xml:space="preserve">Datum: </w:t>
+            </w:r>
+            <w:r>
+              <w:t>25</w:t>
+            </w:r>
+            <w:r>
+              <w:t>/05/2021</w:t>
             </w:r>
           </w:p>
         </w:tc>
@@ -4611,6 +4504,9 @@
           <w:p>
             <w:r>
               <w:t>Scrummaster:</w:t>
+            </w:r>
+            <w:r>
+              <w:t xml:space="preserve"> Bart Van Gucht</w:t>
             </w:r>
           </w:p>
         </w:tc>
@@ -4699,6 +4595,1056 @@
                 <w:ilvl w:val="0"/>
                 <w:numId w:val="8"/>
               </w:numPr>
+              <w:rPr>
+                <w:lang w:val="en-GB"/>
+              </w:rPr>
+            </w:pPr>
+            <w:proofErr w:type="spellStart"/>
+            <w:r>
+              <w:rPr>
+                <w:lang w:val="en-GB"/>
+              </w:rPr>
+              <w:t>Bugfixing</w:t>
+            </w:r>
+            <w:proofErr w:type="spellEnd"/>
+            <w:r>
+              <w:rPr>
+                <w:lang w:val="en-GB"/>
+              </w:rPr>
+              <w:t xml:space="preserve">: rich </w:t>
+            </w:r>
+            <w:proofErr w:type="spellStart"/>
+            <w:r>
+              <w:rPr>
+                <w:lang w:val="en-GB"/>
+              </w:rPr>
+              <w:t>tekst</w:t>
+            </w:r>
+            <w:proofErr w:type="spellEnd"/>
+            <w:r>
+              <w:rPr>
+                <w:lang w:val="en-GB"/>
+              </w:rPr>
+              <w:t xml:space="preserve"> fields </w:t>
+            </w:r>
+            <w:r>
+              <w:rPr>
+                <w:lang w:val="en-GB"/>
+              </w:rPr>
+              <w:t>–</w:t>
+            </w:r>
+            <w:r>
+              <w:rPr>
+                <w:lang w:val="en-GB"/>
+              </w:rPr>
+              <w:t xml:space="preserve"> </w:t>
+            </w:r>
+            <w:proofErr w:type="spellStart"/>
+            <w:r>
+              <w:rPr>
+                <w:lang w:val="en-GB"/>
+              </w:rPr>
+              <w:t>o</w:t>
+            </w:r>
+            <w:r>
+              <w:rPr>
+                <w:lang w:val="en-GB"/>
+              </w:rPr>
+              <w:t>nvoltooid</w:t>
+            </w:r>
+            <w:proofErr w:type="spellEnd"/>
+            <w:r>
+              <w:rPr>
+                <w:lang w:val="en-GB"/>
+              </w:rPr>
+              <w:t>.</w:t>
+            </w:r>
+          </w:p>
+          <w:p>
+            <w:pPr>
+              <w:pStyle w:val="Lijstalinea"/>
+              <w:numPr>
+                <w:ilvl w:val="0"/>
+                <w:numId w:val="8"/>
+              </w:numPr>
+            </w:pPr>
+            <w:r>
+              <w:t>Zelfstudie: dB-</w:t>
+            </w:r>
+            <w:proofErr w:type="spellStart"/>
+            <w:r>
+              <w:t>initializer</w:t>
+            </w:r>
+            <w:proofErr w:type="spellEnd"/>
+            <w:r>
+              <w:t xml:space="preserve"> af, s</w:t>
+            </w:r>
+            <w:r>
+              <w:t>print 3.</w:t>
+            </w:r>
+          </w:p>
+          <w:p>
+            <w:pPr>
+              <w:pStyle w:val="Lijstalinea"/>
+              <w:numPr>
+                <w:ilvl w:val="0"/>
+                <w:numId w:val="8"/>
+              </w:numPr>
+              <w:rPr>
+                <w:lang w:val="en-GB"/>
+              </w:rPr>
+            </w:pPr>
+            <w:r>
+              <w:rPr>
+                <w:lang w:val="en-GB"/>
+              </w:rPr>
+              <w:t xml:space="preserve">Begin </w:t>
+            </w:r>
+            <w:proofErr w:type="spellStart"/>
+            <w:r>
+              <w:rPr>
+                <w:lang w:val="en-GB"/>
+              </w:rPr>
+              <w:t>zelfstudie</w:t>
+            </w:r>
+            <w:proofErr w:type="spellEnd"/>
+            <w:r>
+              <w:rPr>
+                <w:lang w:val="en-GB"/>
+              </w:rPr>
+              <w:t xml:space="preserve"> API, sprint 4.</w:t>
+            </w:r>
+          </w:p>
+          <w:p>
+            <w:pPr>
+              <w:pStyle w:val="Lijstalinea"/>
+              <w:rPr>
+                <w:lang w:val="en-GB"/>
+              </w:rPr>
+            </w:pPr>
+          </w:p>
+        </w:tc>
+        <w:tc>
+          <w:tcPr>
+            <w:tcW w:w="4627" w:type="dxa"/>
+          </w:tcPr>
+          <w:p>
+            <w:pPr>
+              <w:pStyle w:val="Lijstalinea"/>
+              <w:numPr>
+                <w:ilvl w:val="0"/>
+                <w:numId w:val="8"/>
+              </w:numPr>
+            </w:pPr>
+            <w:r>
+              <w:t>Aanpassingen aan B&amp;B l</w:t>
+            </w:r>
+            <w:r>
+              <w:t>ist en Room list, zodat men over meer info beschikt in het overzicht.</w:t>
+            </w:r>
+          </w:p>
+        </w:tc>
+        <w:tc>
+          <w:tcPr>
+            <w:tcW w:w="3715" w:type="dxa"/>
+          </w:tcPr>
+          <w:p>
+            <w:pPr>
+              <w:pStyle w:val="Lijstalinea"/>
+              <w:numPr>
+                <w:ilvl w:val="0"/>
+                <w:numId w:val="8"/>
+              </w:numPr>
+            </w:pPr>
+            <w:r>
+              <w:t>Geen.</w:t>
+            </w:r>
+          </w:p>
+        </w:tc>
+      </w:tr>
+      <w:tr>
+        <w:trPr>
+          <w:trHeight w:val="1404"/>
+        </w:trPr>
+        <w:tc>
+          <w:tcPr>
+            <w:tcW w:w="1696" w:type="dxa"/>
+          </w:tcPr>
+          <w:p>
+            <w:r>
+              <w:t>Bart</w:t>
+            </w:r>
+          </w:p>
+        </w:tc>
+        <w:tc>
+          <w:tcPr>
+            <w:tcW w:w="4820" w:type="dxa"/>
+          </w:tcPr>
+          <w:p>
+            <w:pPr>
+              <w:pStyle w:val="Lijstalinea"/>
+              <w:numPr>
+                <w:ilvl w:val="0"/>
+                <w:numId w:val="8"/>
+              </w:numPr>
+            </w:pPr>
+            <w:r>
+              <w:t>Zelfstudie + implementatie van Authenticatie e</w:t>
+            </w:r>
+            <w:r>
+              <w:t xml:space="preserve">n </w:t>
+            </w:r>
+            <w:proofErr w:type="spellStart"/>
+            <w:r>
+              <w:t>Authorisatie</w:t>
+            </w:r>
+            <w:proofErr w:type="spellEnd"/>
+            <w:r>
+              <w:t>.</w:t>
+            </w:r>
+          </w:p>
+        </w:tc>
+        <w:tc>
+          <w:tcPr>
+            <w:tcW w:w="4627" w:type="dxa"/>
+          </w:tcPr>
+          <w:p>
+            <w:pPr>
+              <w:pStyle w:val="Lijstalinea"/>
+              <w:numPr>
+                <w:ilvl w:val="0"/>
+                <w:numId w:val="8"/>
+              </w:numPr>
+            </w:pPr>
+            <w:r>
+              <w:t>Zelfstudie en implementatie dB-</w:t>
+            </w:r>
+            <w:proofErr w:type="spellStart"/>
+            <w:r>
+              <w:t>initializer</w:t>
+            </w:r>
+            <w:proofErr w:type="spellEnd"/>
+            <w:r>
+              <w:t>.</w:t>
+            </w:r>
+          </w:p>
+          <w:p>
+            <w:pPr>
+              <w:pStyle w:val="Lijstalinea"/>
+              <w:numPr>
+                <w:ilvl w:val="0"/>
+                <w:numId w:val="8"/>
+              </w:numPr>
+            </w:pPr>
+            <w:r>
+              <w:t>Zelfstudie WebAPI.</w:t>
+            </w:r>
+          </w:p>
+        </w:tc>
+        <w:tc>
+          <w:tcPr>
+            <w:tcW w:w="3715" w:type="dxa"/>
+          </w:tcPr>
+          <w:p>
+            <w:pPr>
+              <w:pStyle w:val="Lijstalinea"/>
+              <w:numPr>
+                <w:ilvl w:val="0"/>
+                <w:numId w:val="8"/>
+              </w:numPr>
+            </w:pPr>
+            <w:r>
+              <w:t xml:space="preserve">Op het einde: omlegging uit het </w:t>
+            </w:r>
+            <w:proofErr w:type="spellStart"/>
+            <w:r>
+              <w:t>NavMenu</w:t>
+            </w:r>
+            <w:proofErr w:type="spellEnd"/>
+            <w:r>
+              <w:t xml:space="preserve"> niet kunnen afwerken.</w:t>
+            </w:r>
+          </w:p>
+        </w:tc>
+      </w:tr>
+    </w:tbl>
+    <w:p>
+      <w:r>
+        <w:br w:type="page"/>
+      </w:r>
+    </w:p>
+    <w:p>
+      <w:pPr>
+        <w:pStyle w:val="Kop1"/>
+      </w:pPr>
+      <w:r>
+        <w:lastRenderedPageBreak/>
+        <w:t>Scrumverslag-1</w:t>
+      </w:r>
+      <w:r>
+        <w:t>1</w:t>
+      </w:r>
+      <w:r>
+        <w:t>:</w:t>
+      </w:r>
+    </w:p>
+    <w:p/>
+    <w:p/>
+    <w:tbl>
+      <w:tblPr>
+        <w:tblStyle w:val="Tabelraster"/>
+        <w:tblW w:w="0" w:type="auto"/>
+        <w:tblLook w:val="04A0" w:firstRow="1" w:lastRow="0" w:firstColumn="1" w:lastColumn="0" w:noHBand="0" w:noVBand="1"/>
+      </w:tblPr>
+      <w:tblGrid>
+        <w:gridCol w:w="4531"/>
+        <w:gridCol w:w="4531"/>
+      </w:tblGrid>
+      <w:tr>
+        <w:tc>
+          <w:tcPr>
+            <w:tcW w:w="4531" w:type="dxa"/>
+          </w:tcPr>
+          <w:p>
+            <w:r>
+              <w:t xml:space="preserve">Datum: </w:t>
+            </w:r>
+            <w:r>
+              <w:t>26</w:t>
+            </w:r>
+            <w:r>
+              <w:t>/05/2021</w:t>
+            </w:r>
+          </w:p>
+        </w:tc>
+        <w:tc>
+          <w:tcPr>
+            <w:tcW w:w="4531" w:type="dxa"/>
+          </w:tcPr>
+          <w:p>
+            <w:r>
+              <w:t>Scrummaster:</w:t>
+            </w:r>
+            <w:r>
+              <w:t xml:space="preserve"> Guy Meuris</w:t>
+            </w:r>
+          </w:p>
+        </w:tc>
+      </w:tr>
+    </w:tbl>
+    <w:p/>
+    <w:tbl>
+      <w:tblPr>
+        <w:tblStyle w:val="Tabelraster"/>
+        <w:tblW w:w="14858" w:type="dxa"/>
+        <w:tblLook w:val="04A0" w:firstRow="1" w:lastRow="0" w:firstColumn="1" w:lastColumn="0" w:noHBand="0" w:noVBand="1"/>
+      </w:tblPr>
+      <w:tblGrid>
+        <w:gridCol w:w="1696"/>
+        <w:gridCol w:w="4820"/>
+        <w:gridCol w:w="4627"/>
+        <w:gridCol w:w="3715"/>
+      </w:tblGrid>
+      <w:tr>
+        <w:trPr>
+          <w:trHeight w:val="833"/>
+        </w:trPr>
+        <w:tc>
+          <w:tcPr>
+            <w:tcW w:w="1696" w:type="dxa"/>
+          </w:tcPr>
+          <w:p>
+            <w:r>
+              <w:t>Naam</w:t>
+            </w:r>
+          </w:p>
+        </w:tc>
+        <w:tc>
+          <w:tcPr>
+            <w:tcW w:w="4820" w:type="dxa"/>
+          </w:tcPr>
+          <w:p>
+            <w:r>
+              <w:t>Wat heeft de persoon vorige keer gedaan</w:t>
+            </w:r>
+          </w:p>
+        </w:tc>
+        <w:tc>
+          <w:tcPr>
+            <w:tcW w:w="4627" w:type="dxa"/>
+          </w:tcPr>
+          <w:p>
+            <w:r>
+              <w:t>Wat zal de persoon dit keer doen</w:t>
+            </w:r>
+          </w:p>
+        </w:tc>
+        <w:tc>
+          <w:tcPr>
+            <w:tcW w:w="3715" w:type="dxa"/>
+          </w:tcPr>
+          <w:p>
+            <w:r>
+              <w:t>Moeilijkheden/Oplossingen</w:t>
+            </w:r>
+          </w:p>
+        </w:tc>
+      </w:tr>
+      <w:tr>
+        <w:trPr>
+          <w:trHeight w:val="1412"/>
+        </w:trPr>
+        <w:tc>
+          <w:tcPr>
+            <w:tcW w:w="1696" w:type="dxa"/>
+          </w:tcPr>
+          <w:p>
+            <w:r>
+              <w:t>Guy</w:t>
+            </w:r>
+          </w:p>
+        </w:tc>
+        <w:tc>
+          <w:tcPr>
+            <w:tcW w:w="4820" w:type="dxa"/>
+          </w:tcPr>
+          <w:p>
+            <w:pPr>
+              <w:pStyle w:val="Lijstalinea"/>
+              <w:numPr>
+                <w:ilvl w:val="0"/>
+                <w:numId w:val="8"/>
+              </w:numPr>
+              <w:rPr>
+                <w:lang w:val="en-US"/>
+              </w:rPr>
+            </w:pPr>
+            <w:r>
+              <w:rPr>
+                <w:lang w:val="en-US"/>
+              </w:rPr>
+              <w:t xml:space="preserve">Sprint 4: </w:t>
+            </w:r>
+            <w:proofErr w:type="spellStart"/>
+            <w:r>
+              <w:rPr>
+                <w:lang w:val="en-US"/>
+              </w:rPr>
+              <w:t>Self study</w:t>
+            </w:r>
+            <w:proofErr w:type="spellEnd"/>
+            <w:r>
+              <w:rPr>
+                <w:lang w:val="en-US"/>
+              </w:rPr>
+              <w:t xml:space="preserve"> </w:t>
+            </w:r>
+            <w:proofErr w:type="spellStart"/>
+            <w:r>
+              <w:rPr>
+                <w:lang w:val="en-US"/>
+              </w:rPr>
+              <w:t>WebAPI</w:t>
+            </w:r>
+            <w:proofErr w:type="spellEnd"/>
+            <w:r>
+              <w:rPr>
+                <w:lang w:val="en-US"/>
+              </w:rPr>
+              <w:t>: controllers, authorization and registration</w:t>
+            </w:r>
+          </w:p>
+          <w:p>
+            <w:pPr>
+              <w:pStyle w:val="Lijstalinea"/>
+              <w:numPr>
+                <w:ilvl w:val="0"/>
+                <w:numId w:val="8"/>
+              </w:numPr>
+              <w:rPr>
+                <w:lang w:val="en-US"/>
+              </w:rPr>
+            </w:pPr>
+            <w:r>
+              <w:rPr>
+                <w:lang w:val="en-US"/>
+              </w:rPr>
+              <w:t xml:space="preserve">Sprint 4 : Adding rooms in </w:t>
+            </w:r>
+            <w:proofErr w:type="spellStart"/>
+            <w:r>
+              <w:rPr>
+                <w:lang w:val="en-US"/>
+              </w:rPr>
+              <w:t>BnB</w:t>
+            </w:r>
+            <w:proofErr w:type="spellEnd"/>
+            <w:r>
+              <w:rPr>
+                <w:lang w:val="en-US"/>
+              </w:rPr>
+              <w:t>-List page</w:t>
+            </w:r>
+          </w:p>
+          <w:p>
+            <w:pPr>
+              <w:pStyle w:val="Lijstalinea"/>
+              <w:rPr>
+                <w:lang w:val="en-US"/>
+              </w:rPr>
+            </w:pPr>
+          </w:p>
+        </w:tc>
+        <w:tc>
+          <w:tcPr>
+            <w:tcW w:w="4627" w:type="dxa"/>
+          </w:tcPr>
+          <w:p>
+            <w:pPr>
+              <w:pStyle w:val="Lijstalinea"/>
+              <w:numPr>
+                <w:ilvl w:val="0"/>
+                <w:numId w:val="8"/>
+              </w:numPr>
+              <w:rPr>
+                <w:lang w:val="en-US"/>
+              </w:rPr>
+            </w:pPr>
+            <w:r>
+              <w:rPr>
+                <w:lang w:val="en-US"/>
+              </w:rPr>
+              <w:t>Sprint 4 : ‘</w:t>
+            </w:r>
+            <w:proofErr w:type="spellStart"/>
+            <w:r>
+              <w:rPr>
+                <w:lang w:val="en-US"/>
+              </w:rPr>
+              <w:t>UserRolesConfiguration</w:t>
+            </w:r>
+            <w:proofErr w:type="spellEnd"/>
+            <w:r>
+              <w:rPr>
+                <w:lang w:val="en-US"/>
+              </w:rPr>
+              <w:t xml:space="preserve">’  </w:t>
+            </w:r>
+            <w:proofErr w:type="spellStart"/>
+            <w:r>
+              <w:rPr>
+                <w:lang w:val="en-US"/>
+              </w:rPr>
+              <w:t>implementeren</w:t>
+            </w:r>
+            <w:proofErr w:type="spellEnd"/>
+            <w:r>
+              <w:rPr>
+                <w:lang w:val="en-US"/>
+              </w:rPr>
+              <w:t xml:space="preserve"> in de </w:t>
+            </w:r>
+            <w:proofErr w:type="spellStart"/>
+            <w:r>
+              <w:rPr>
+                <w:lang w:val="en-US"/>
+              </w:rPr>
+              <w:t>Blazor</w:t>
+            </w:r>
+            <w:proofErr w:type="spellEnd"/>
+            <w:r>
+              <w:rPr>
+                <w:lang w:val="en-US"/>
+              </w:rPr>
+              <w:t xml:space="preserve"> Server app</w:t>
+            </w:r>
+          </w:p>
+          <w:p>
+            <w:pPr>
+              <w:pStyle w:val="Lijstalinea"/>
+              <w:rPr>
+                <w:lang w:val="en-US"/>
+              </w:rPr>
+            </w:pPr>
+            <w:proofErr w:type="spellStart"/>
+            <w:r>
+              <w:rPr>
+                <w:lang w:val="en-US"/>
+              </w:rPr>
+              <w:t>en</w:t>
+            </w:r>
+            <w:proofErr w:type="spellEnd"/>
+            <w:r>
+              <w:rPr>
+                <w:lang w:val="en-US"/>
+              </w:rPr>
+              <w:t xml:space="preserve"> </w:t>
+            </w:r>
+            <w:proofErr w:type="spellStart"/>
+            <w:r>
+              <w:rPr>
+                <w:lang w:val="en-US"/>
+              </w:rPr>
+              <w:t>uittesten</w:t>
+            </w:r>
+            <w:proofErr w:type="spellEnd"/>
+            <w:r>
+              <w:rPr>
+                <w:lang w:val="en-US"/>
+              </w:rPr>
+              <w:t>.</w:t>
+            </w:r>
+          </w:p>
+          <w:p>
+            <w:pPr>
+              <w:pStyle w:val="Lijstalinea"/>
+              <w:numPr>
+                <w:ilvl w:val="0"/>
+                <w:numId w:val="8"/>
+              </w:numPr>
+              <w:rPr>
+                <w:lang w:val="en-US"/>
+              </w:rPr>
+            </w:pPr>
+            <w:r>
+              <w:rPr>
+                <w:lang w:val="en-US"/>
+              </w:rPr>
+              <w:t xml:space="preserve">Sprint 4: </w:t>
+            </w:r>
+            <w:proofErr w:type="spellStart"/>
+            <w:r>
+              <w:rPr>
+                <w:lang w:val="en-US"/>
+              </w:rPr>
+              <w:t>Blazor</w:t>
+            </w:r>
+            <w:proofErr w:type="spellEnd"/>
+            <w:r>
+              <w:rPr>
+                <w:lang w:val="en-US"/>
+              </w:rPr>
+              <w:t xml:space="preserve"> </w:t>
+            </w:r>
+            <w:proofErr w:type="spellStart"/>
+            <w:r>
+              <w:rPr>
+                <w:lang w:val="en-US"/>
+              </w:rPr>
+              <w:t>WebAPI</w:t>
+            </w:r>
+            <w:proofErr w:type="spellEnd"/>
+            <w:r>
+              <w:rPr>
+                <w:lang w:val="en-US"/>
+              </w:rPr>
+              <w:t xml:space="preserve">: </w:t>
+            </w:r>
+            <w:proofErr w:type="spellStart"/>
+            <w:r>
+              <w:rPr>
+                <w:lang w:val="en-US"/>
+              </w:rPr>
+              <w:t>implementeren</w:t>
+            </w:r>
+            <w:proofErr w:type="spellEnd"/>
+            <w:r>
+              <w:rPr>
+                <w:lang w:val="en-US"/>
+              </w:rPr>
+              <w:t xml:space="preserve"> ‘Authorization and Registration’</w:t>
+            </w:r>
+          </w:p>
+          <w:p>
+            <w:pPr>
+              <w:rPr>
+                <w:lang w:val="en-US"/>
+              </w:rPr>
+            </w:pPr>
+          </w:p>
+        </w:tc>
+        <w:tc>
+          <w:tcPr>
+            <w:tcW w:w="3715" w:type="dxa"/>
+          </w:tcPr>
+          <w:p>
+            <w:pPr>
+              <w:pStyle w:val="Lijstalinea"/>
+              <w:numPr>
+                <w:ilvl w:val="0"/>
+                <w:numId w:val="8"/>
+              </w:numPr>
+            </w:pPr>
+            <w:r>
+              <w:t>Opgelost: ‘Bug’ van het uitloggen.</w:t>
+            </w:r>
+          </w:p>
+        </w:tc>
+      </w:tr>
+      <w:tr>
+        <w:trPr>
+          <w:trHeight w:val="1404"/>
+        </w:trPr>
+        <w:tc>
+          <w:tcPr>
+            <w:tcW w:w="1696" w:type="dxa"/>
+          </w:tcPr>
+          <w:p>
+            <w:r>
+              <w:t>Bart</w:t>
+            </w:r>
+          </w:p>
+        </w:tc>
+        <w:tc>
+          <w:tcPr>
+            <w:tcW w:w="4820" w:type="dxa"/>
+          </w:tcPr>
+          <w:p>
+            <w:pPr>
+              <w:pStyle w:val="Lijstalinea"/>
+              <w:numPr>
+                <w:ilvl w:val="0"/>
+                <w:numId w:val="8"/>
+              </w:numPr>
+              <w:rPr>
+                <w:lang w:val="en-GB"/>
+              </w:rPr>
+            </w:pPr>
+            <w:r>
+              <w:rPr>
+                <w:lang w:val="en-GB"/>
+              </w:rPr>
+              <w:t xml:space="preserve">Sprint 4: Implementing Identity object </w:t>
+            </w:r>
+            <w:proofErr w:type="spellStart"/>
+            <w:r>
+              <w:rPr>
+                <w:lang w:val="en-GB"/>
+              </w:rPr>
+              <w:t>en</w:t>
+            </w:r>
+            <w:proofErr w:type="spellEnd"/>
+            <w:r>
+              <w:rPr>
+                <w:lang w:val="en-GB"/>
+              </w:rPr>
+              <w:t xml:space="preserve"> Admin user in </w:t>
+            </w:r>
+            <w:proofErr w:type="spellStart"/>
+            <w:r>
+              <w:rPr>
+                <w:lang w:val="en-GB"/>
+              </w:rPr>
+              <w:t>Blazor</w:t>
+            </w:r>
+            <w:proofErr w:type="spellEnd"/>
+            <w:r>
+              <w:rPr>
+                <w:lang w:val="en-GB"/>
+              </w:rPr>
+              <w:t xml:space="preserve"> server app</w:t>
+            </w:r>
+          </w:p>
+        </w:tc>
+        <w:tc>
+          <w:tcPr>
+            <w:tcW w:w="4627" w:type="dxa"/>
+          </w:tcPr>
+          <w:p>
+            <w:pPr>
+              <w:pStyle w:val="Lijstalinea"/>
+              <w:numPr>
+                <w:ilvl w:val="0"/>
+                <w:numId w:val="8"/>
+              </w:numPr>
+            </w:pPr>
+            <w:r>
+              <w:t xml:space="preserve">Probleem oplossen van User </w:t>
+            </w:r>
+            <w:proofErr w:type="spellStart"/>
+            <w:r>
+              <w:t>Seeding</w:t>
+            </w:r>
+            <w:proofErr w:type="spellEnd"/>
+            <w:r>
+              <w:t xml:space="preserve"> Data.</w:t>
+            </w:r>
+          </w:p>
+          <w:p>
+            <w:pPr>
+              <w:pStyle w:val="Lijstalinea"/>
+              <w:numPr>
+                <w:ilvl w:val="0"/>
+                <w:numId w:val="8"/>
+              </w:numPr>
+              <w:rPr>
+                <w:lang w:val="en-US"/>
+              </w:rPr>
+            </w:pPr>
+            <w:r>
+              <w:rPr>
+                <w:lang w:val="en-US"/>
+              </w:rPr>
+              <w:t xml:space="preserve">Sprint 4: </w:t>
+            </w:r>
+            <w:proofErr w:type="spellStart"/>
+            <w:r>
+              <w:rPr>
+                <w:lang w:val="en-US"/>
+              </w:rPr>
+              <w:t>Self study</w:t>
+            </w:r>
+            <w:proofErr w:type="spellEnd"/>
+            <w:r>
+              <w:rPr>
+                <w:lang w:val="en-US"/>
+              </w:rPr>
+              <w:t xml:space="preserve"> </w:t>
+            </w:r>
+            <w:proofErr w:type="spellStart"/>
+            <w:r>
+              <w:rPr>
+                <w:lang w:val="en-US"/>
+              </w:rPr>
+              <w:t>WebAPI</w:t>
+            </w:r>
+            <w:proofErr w:type="spellEnd"/>
+            <w:r>
+              <w:rPr>
+                <w:lang w:val="en-US"/>
+              </w:rPr>
+              <w:t>: h</w:t>
+            </w:r>
+            <w:r>
+              <w:rPr>
+                <w:lang w:val="en-US"/>
+              </w:rPr>
+              <w:t xml:space="preserve">et </w:t>
+            </w:r>
+            <w:proofErr w:type="spellStart"/>
+            <w:r>
+              <w:rPr>
+                <w:lang w:val="en-US"/>
+              </w:rPr>
+              <w:t>maken</w:t>
+            </w:r>
+            <w:proofErr w:type="spellEnd"/>
+            <w:r>
+              <w:rPr>
+                <w:lang w:val="en-US"/>
+              </w:rPr>
+              <w:t xml:space="preserve"> controllers</w:t>
+            </w:r>
+          </w:p>
+        </w:tc>
+        <w:tc>
+          <w:tcPr>
+            <w:tcW w:w="3715" w:type="dxa"/>
+          </w:tcPr>
+          <w:p>
+            <w:pPr>
+              <w:pStyle w:val="Lijstalinea"/>
+              <w:numPr>
+                <w:ilvl w:val="0"/>
+                <w:numId w:val="8"/>
+              </w:numPr>
+            </w:pPr>
+            <w:r>
+              <w:t>‘Bugs’ tegengekomen bij ‘uitloggen’ en ‘</w:t>
+            </w:r>
+            <w:proofErr w:type="spellStart"/>
+            <w:r>
+              <w:t>ReturnUrl</w:t>
+            </w:r>
+            <w:proofErr w:type="spellEnd"/>
+            <w:r>
+              <w:t>’</w:t>
+            </w:r>
+          </w:p>
+          <w:p>
+            <w:pPr>
+              <w:pStyle w:val="Lijstalinea"/>
+            </w:pPr>
+            <w:r>
+              <w:sym w:font="Wingdings" w:char="F0E0"/>
+            </w:r>
+            <w:r>
+              <w:t xml:space="preserve"> nog niet opgelost</w:t>
+            </w:r>
+          </w:p>
+          <w:p>
+            <w:pPr>
+              <w:pStyle w:val="Lijstalinea"/>
+              <w:numPr>
+                <w:ilvl w:val="0"/>
+                <w:numId w:val="8"/>
+              </w:numPr>
+            </w:pPr>
+            <w:r>
+              <w:t xml:space="preserve">Probleem tegengekomen bij het </w:t>
+            </w:r>
+            <w:proofErr w:type="spellStart"/>
+            <w:r>
+              <w:t>seeden</w:t>
+            </w:r>
+            <w:proofErr w:type="spellEnd"/>
+            <w:r>
+              <w:t xml:space="preserve"> van de user data</w:t>
+            </w:r>
+          </w:p>
+          <w:p/>
+          <w:p/>
+        </w:tc>
+      </w:tr>
+    </w:tbl>
+    <w:p/>
+    <w:p/>
+    <w:p>
+      <w:pPr>
+        <w:rPr>
+          <w:rFonts w:asciiTheme="majorHAnsi" w:eastAsiaTheme="majorEastAsia" w:hAnsiTheme="majorHAnsi" w:cstheme="majorBidi"/>
+          <w:color w:val="2F5496" w:themeColor="accent1" w:themeShade="BF"/>
+          <w:sz w:val="32"/>
+          <w:szCs w:val="32"/>
+        </w:rPr>
+      </w:pPr>
+      <w:r>
+        <w:br w:type="page"/>
+      </w:r>
+    </w:p>
+    <w:p>
+      <w:pPr>
+        <w:pStyle w:val="Kop1"/>
+      </w:pPr>
+      <w:r>
+        <w:lastRenderedPageBreak/>
+        <w:t>Scrumverslag-1</w:t>
+      </w:r>
+      <w:r>
+        <w:t>2</w:t>
+      </w:r>
+      <w:r>
+        <w:t>:</w:t>
+      </w:r>
+    </w:p>
+    <w:p/>
+    <w:p/>
+    <w:tbl>
+      <w:tblPr>
+        <w:tblStyle w:val="Tabelraster"/>
+        <w:tblW w:w="0" w:type="auto"/>
+        <w:tblLook w:val="04A0" w:firstRow="1" w:lastRow="0" w:firstColumn="1" w:lastColumn="0" w:noHBand="0" w:noVBand="1"/>
+      </w:tblPr>
+      <w:tblGrid>
+        <w:gridCol w:w="4531"/>
+        <w:gridCol w:w="4531"/>
+      </w:tblGrid>
+      <w:tr>
+        <w:tc>
+          <w:tcPr>
+            <w:tcW w:w="4531" w:type="dxa"/>
+          </w:tcPr>
+          <w:p>
+            <w:r>
+              <w:t>Datum: /05/2021</w:t>
+            </w:r>
+          </w:p>
+        </w:tc>
+        <w:tc>
+          <w:tcPr>
+            <w:tcW w:w="4531" w:type="dxa"/>
+          </w:tcPr>
+          <w:p>
+            <w:r>
+              <w:t>Scrummaster:</w:t>
+            </w:r>
+          </w:p>
+        </w:tc>
+      </w:tr>
+    </w:tbl>
+    <w:p/>
+    <w:tbl>
+      <w:tblPr>
+        <w:tblStyle w:val="Tabelraster"/>
+        <w:tblW w:w="14858" w:type="dxa"/>
+        <w:tblLook w:val="04A0" w:firstRow="1" w:lastRow="0" w:firstColumn="1" w:lastColumn="0" w:noHBand="0" w:noVBand="1"/>
+      </w:tblPr>
+      <w:tblGrid>
+        <w:gridCol w:w="1696"/>
+        <w:gridCol w:w="4820"/>
+        <w:gridCol w:w="4627"/>
+        <w:gridCol w:w="3715"/>
+      </w:tblGrid>
+      <w:tr>
+        <w:trPr>
+          <w:trHeight w:val="833"/>
+        </w:trPr>
+        <w:tc>
+          <w:tcPr>
+            <w:tcW w:w="1696" w:type="dxa"/>
+          </w:tcPr>
+          <w:p>
+            <w:r>
+              <w:t>Naam</w:t>
+            </w:r>
+          </w:p>
+        </w:tc>
+        <w:tc>
+          <w:tcPr>
+            <w:tcW w:w="4820" w:type="dxa"/>
+          </w:tcPr>
+          <w:p>
+            <w:r>
+              <w:t>Wat heeft de persoon vorige keer gedaan</w:t>
+            </w:r>
+          </w:p>
+        </w:tc>
+        <w:tc>
+          <w:tcPr>
+            <w:tcW w:w="4627" w:type="dxa"/>
+          </w:tcPr>
+          <w:p>
+            <w:r>
+              <w:t>Wat zal de persoon dit keer doen</w:t>
+            </w:r>
+          </w:p>
+        </w:tc>
+        <w:tc>
+          <w:tcPr>
+            <w:tcW w:w="3715" w:type="dxa"/>
+          </w:tcPr>
+          <w:p>
+            <w:r>
+              <w:t>Moeilijkheden/Oplossingen</w:t>
+            </w:r>
+          </w:p>
+        </w:tc>
+      </w:tr>
+      <w:tr>
+        <w:trPr>
+          <w:trHeight w:val="1412"/>
+        </w:trPr>
+        <w:tc>
+          <w:tcPr>
+            <w:tcW w:w="1696" w:type="dxa"/>
+          </w:tcPr>
+          <w:p>
+            <w:r>
+              <w:t>Guy</w:t>
+            </w:r>
+          </w:p>
+        </w:tc>
+        <w:tc>
+          <w:tcPr>
+            <w:tcW w:w="4820" w:type="dxa"/>
+          </w:tcPr>
+          <w:p>
+            <w:pPr>
+              <w:pStyle w:val="Lijstalinea"/>
+              <w:numPr>
+                <w:ilvl w:val="0"/>
+                <w:numId w:val="8"/>
+              </w:numPr>
             </w:pPr>
           </w:p>
           <w:p>
@@ -4810,6 +5756,32 @@
       <w:r>
         <w:br w:type="page"/>
       </w:r>
+    </w:p>
+    <w:p>
+      <w:pPr>
+        <w:rPr>
+          <w:rFonts w:asciiTheme="majorHAnsi" w:eastAsiaTheme="majorEastAsia" w:hAnsiTheme="majorHAnsi" w:cstheme="majorBidi"/>
+          <w:spacing w:val="-10"/>
+          <w:kern w:val="28"/>
+          <w:sz w:val="56"/>
+          <w:szCs w:val="56"/>
+        </w:rPr>
+      </w:pPr>
+      <w:r>
+        <w:lastRenderedPageBreak/>
+        <w:br w:type="page"/>
+      </w:r>
+    </w:p>
+    <w:p>
+      <w:pPr>
+        <w:rPr>
+          <w:rFonts w:asciiTheme="majorHAnsi" w:eastAsiaTheme="majorEastAsia" w:hAnsiTheme="majorHAnsi" w:cstheme="majorBidi"/>
+          <w:spacing w:val="-10"/>
+          <w:kern w:val="28"/>
+          <w:sz w:val="56"/>
+          <w:szCs w:val="56"/>
+        </w:rPr>
+      </w:pPr>
     </w:p>
     <w:p/>
     <w:p>
@@ -4888,15 +5860,7 @@
           </w:tcPr>
           <w:p>
             <w:r>
-              <w:t xml:space="preserve">20/05: </w:t>
-            </w:r>
-            <w:proofErr w:type="spellStart"/>
-            <w:r>
-              <w:t>Blazor</w:t>
-            </w:r>
-            <w:proofErr w:type="spellEnd"/>
-            <w:r>
-              <w:t xml:space="preserve"> server app: nog bugs in ‘Image handling’. Bijvoorbeeld wanneer een kamer reeds een foto heeft en er bij ‘update’ nog een foto bij wordt geplaatst.  </w:t>
+              <w:t xml:space="preserve">20/05: Blazor server app: nog bugs in ‘Image handling’. Bijvoorbeeld wanneer een kamer reeds een foto heeft en er bij ‘update’ nog een foto bij wordt geplaatst.  </w:t>
             </w:r>
           </w:p>
           <w:p>
@@ -4961,21 +5925,7 @@
               <w:rPr>
                 <w:lang w:val="en-US"/>
               </w:rPr>
-              <w:t xml:space="preserve">21/05: </w:t>
-            </w:r>
-            <w:proofErr w:type="spellStart"/>
-            <w:r>
-              <w:rPr>
-                <w:lang w:val="en-US"/>
-              </w:rPr>
-              <w:t>Blazor</w:t>
-            </w:r>
-            <w:proofErr w:type="spellEnd"/>
-            <w:r>
-              <w:rPr>
-                <w:lang w:val="en-US"/>
-              </w:rPr>
-              <w:t xml:space="preserve"> server app: bug i</w:t>
+              <w:t>21/05: Blazor server app: bug i</w:t>
             </w:r>
             <w:r>
               <w:rPr>
@@ -5041,15 +5991,7 @@
           </w:tcPr>
           <w:p>
             <w:r>
-              <w:t xml:space="preserve">22/05: </w:t>
-            </w:r>
-            <w:proofErr w:type="spellStart"/>
-            <w:r>
-              <w:t>Blazor</w:t>
-            </w:r>
-            <w:proofErr w:type="spellEnd"/>
-            <w:r>
-              <w:t xml:space="preserve"> server app: Probleem met invoegen ‘</w:t>
+              <w:t>22/05: Blazor server app: Probleem met invoegen ‘</w:t>
             </w:r>
             <w:proofErr w:type="spellStart"/>
             <w:r>
@@ -5076,15 +6018,7 @@
           </w:p>
           <w:p>
             <w:r>
-              <w:t xml:space="preserve">Opgelost door eerst ALLE </w:t>
-            </w:r>
-            <w:proofErr w:type="spellStart"/>
-            <w:r>
-              <w:t>Entity</w:t>
-            </w:r>
-            <w:proofErr w:type="spellEnd"/>
-            <w:r>
-              <w:t xml:space="preserve"> packages in de Serveapp te verwijderen, dan de ‘</w:t>
+              <w:t>Opgelost door eerst ALLE Entity packages in de Serveapp te verwijderen, dan de ‘</w:t>
             </w:r>
             <w:proofErr w:type="spellStart"/>
             <w:r>
@@ -5930,7 +6864,7 @@
   <w:abstractNum w:abstractNumId="7" w15:restartNumberingAfterBreak="0">
     <w:nsid w:val="728829A1"/>
     <w:multiLevelType w:val="hybridMultilevel"/>
-    <w:tmpl w:val="1DA225A8"/>
+    <w:tmpl w:val="2CF2C830"/>
     <w:lvl w:ilvl="0" w:tplc="08130001">
       <w:start w:val="1"/>
       <w:numFmt w:val="bullet"/>

</xml_diff>